<commit_message>
doc: Iniciando os estudos do módulo - 3
</commit_message>
<xml_diff>
--- a/AWS CLOUD PRACTITIONER ESSENTIALS.docx
+++ b/AWS CLOUD PRACTITIONER ESSENTIALS.docx
@@ -391,16 +391,22 @@
         </w:rPr>
         <w:t xml:space="preserve">Módulo </w:t>
       </w:r>
-      <w:proofErr w:type="gramStart"/>
       <w:r>
         <w:rPr>
           <w:rFonts w:ascii="Arial" w:hAnsi="Arial" w:cs="Arial"/>
           <w:b/>
           <w:sz w:val="28"/>
         </w:rPr>
+        <w:t xml:space="preserve">- </w:t>
+      </w:r>
+      <w:r>
+        <w:rPr>
+          <w:rFonts w:ascii="Arial" w:hAnsi="Arial" w:cs="Arial"/>
+          <w:b/>
+          <w:sz w:val="28"/>
+        </w:rPr>
         <w:t>1</w:t>
       </w:r>
-      <w:proofErr w:type="gramEnd"/>
     </w:p>
     <w:p>
       <w:pPr>
@@ -1831,18 +1837,24 @@
           <w:b/>
           <w:sz w:val="28"/>
         </w:rPr>
-        <w:t xml:space="preserve">Módulo </w:t>
-      </w:r>
-      <w:proofErr w:type="gramStart"/>
+        <w:t>Módulo</w:t>
+      </w:r>
       <w:r>
         <w:rPr>
           <w:rFonts w:ascii="Arial" w:hAnsi="Arial" w:cs="Arial"/>
           <w:b/>
           <w:sz w:val="28"/>
         </w:rPr>
-        <w:t>2</w:t>
-      </w:r>
-      <w:proofErr w:type="gramEnd"/>
+        <w:t xml:space="preserve"> -</w:t>
+      </w:r>
+      <w:r>
+        <w:rPr>
+          <w:rFonts w:ascii="Arial" w:hAnsi="Arial" w:cs="Arial"/>
+          <w:b/>
+          <w:sz w:val="28"/>
+        </w:rPr>
+        <w:t xml:space="preserve"> 2</w:t>
+      </w:r>
     </w:p>
     <w:p>
       <w:pPr>
@@ -3728,74 +3740,740 @@
           <w:rFonts w:ascii="Arial" w:hAnsi="Arial" w:cs="Arial"/>
           <w:sz w:val="24"/>
         </w:rPr>
-        <w:t>: “O AWS Fargate</w:t>
+        <w:t>: “O AWS Fargate”</w:t>
+      </w:r>
+      <w:r>
+        <w:rPr>
+          <w:rFonts w:ascii="Arial" w:hAnsi="Arial" w:cs="Arial"/>
+          <w:sz w:val="24"/>
+        </w:rPr>
+        <w:t xml:space="preserve">). Um serviço AWS para computação sem servidor é o </w:t>
+      </w:r>
+      <w:r>
+        <w:rPr>
+          <w:rFonts w:ascii="Arial" w:hAnsi="Arial" w:cs="Arial"/>
+          <w:b/>
+          <w:sz w:val="24"/>
+        </w:rPr>
+        <w:t>AWS Lambda</w:t>
+      </w:r>
+      <w:r>
+        <w:rPr>
+          <w:rFonts w:ascii="Arial" w:hAnsi="Arial" w:cs="Arial"/>
+          <w:sz w:val="24"/>
+        </w:rPr>
+        <w:t>.</w:t>
+      </w:r>
+    </w:p>
+    <w:p>
+      <w:pPr>
+        <w:spacing w:line="360" w:lineRule="auto"/>
+        <w:jc w:val="both"/>
+        <w:rPr>
+          <w:rFonts w:ascii="Arial" w:hAnsi="Arial" w:cs="Arial"/>
+          <w:sz w:val="24"/>
+        </w:rPr>
+      </w:pPr>
+      <w:r>
+        <w:rPr>
+          <w:rFonts w:ascii="Arial" w:hAnsi="Arial" w:cs="Arial"/>
+          <w:b/>
+          <w:sz w:val="24"/>
+        </w:rPr>
+        <w:t>AWS Lambda</w:t>
+      </w:r>
+      <w:r>
+        <w:rPr>
+          <w:rFonts w:ascii="Arial" w:hAnsi="Arial" w:cs="Arial"/>
+          <w:sz w:val="24"/>
+        </w:rPr>
+        <w:t xml:space="preserve"> é um serviço AWS que permite a execução de códigos sem a necessidade de provisionar ou gerenciar servidores.</w:t>
+      </w:r>
+    </w:p>
+    <w:p>
+      <w:pPr>
+        <w:spacing w:line="360" w:lineRule="auto"/>
+        <w:jc w:val="both"/>
+        <w:rPr>
+          <w:rFonts w:ascii="Arial" w:hAnsi="Arial" w:cs="Arial"/>
+          <w:sz w:val="24"/>
+        </w:rPr>
+      </w:pPr>
+    </w:p>
+    <w:p>
+      <w:pPr>
+        <w:spacing w:line="360" w:lineRule="auto"/>
+        <w:jc w:val="both"/>
+        <w:rPr>
+          <w:rFonts w:ascii="Arial" w:hAnsi="Arial" w:cs="Arial"/>
+          <w:sz w:val="24"/>
+        </w:rPr>
+      </w:pPr>
+    </w:p>
+    <w:p>
+      <w:pPr>
+        <w:spacing w:line="360" w:lineRule="auto"/>
+        <w:jc w:val="both"/>
+        <w:rPr>
+          <w:rFonts w:ascii="Arial" w:hAnsi="Arial" w:cs="Arial"/>
+          <w:sz w:val="24"/>
+        </w:rPr>
+      </w:pPr>
+    </w:p>
+    <w:p>
+      <w:pPr>
+        <w:spacing w:line="360" w:lineRule="auto"/>
+        <w:jc w:val="both"/>
+        <w:rPr>
+          <w:rFonts w:ascii="Arial" w:hAnsi="Arial" w:cs="Arial"/>
+          <w:sz w:val="24"/>
+        </w:rPr>
+      </w:pPr>
+    </w:p>
+    <w:p>
+      <w:pPr>
+        <w:spacing w:line="360" w:lineRule="auto"/>
+        <w:jc w:val="both"/>
+        <w:rPr>
+          <w:rFonts w:ascii="Arial" w:hAnsi="Arial" w:cs="Arial"/>
+          <w:sz w:val="24"/>
+        </w:rPr>
+      </w:pPr>
+    </w:p>
+    <w:p>
+      <w:pPr>
+        <w:spacing w:line="360" w:lineRule="auto"/>
+        <w:jc w:val="both"/>
+        <w:rPr>
+          <w:rFonts w:ascii="Arial" w:hAnsi="Arial" w:cs="Arial"/>
+          <w:sz w:val="24"/>
+        </w:rPr>
+      </w:pPr>
+    </w:p>
+    <w:p>
+      <w:pPr>
+        <w:spacing w:line="360" w:lineRule="auto"/>
+        <w:jc w:val="both"/>
+        <w:rPr>
+          <w:rFonts w:ascii="Arial" w:hAnsi="Arial" w:cs="Arial"/>
+          <w:sz w:val="24"/>
+        </w:rPr>
+      </w:pPr>
+    </w:p>
+    <w:p>
+      <w:pPr>
+        <w:spacing w:line="360" w:lineRule="auto"/>
+        <w:jc w:val="both"/>
+        <w:rPr>
+          <w:rFonts w:ascii="Arial" w:hAnsi="Arial" w:cs="Arial"/>
+          <w:sz w:val="24"/>
+        </w:rPr>
+      </w:pPr>
+    </w:p>
+    <w:p>
+      <w:pPr>
+        <w:spacing w:line="360" w:lineRule="auto"/>
+        <w:jc w:val="both"/>
+        <w:rPr>
+          <w:rFonts w:ascii="Arial" w:hAnsi="Arial" w:cs="Arial"/>
+          <w:sz w:val="24"/>
+        </w:rPr>
+      </w:pPr>
+    </w:p>
+    <w:p>
+      <w:pPr>
+        <w:spacing w:line="360" w:lineRule="auto"/>
+        <w:jc w:val="both"/>
+        <w:rPr>
+          <w:rFonts w:ascii="Arial" w:hAnsi="Arial" w:cs="Arial"/>
+          <w:sz w:val="24"/>
+        </w:rPr>
+      </w:pPr>
+    </w:p>
+    <w:p>
+      <w:pPr>
+        <w:spacing w:line="360" w:lineRule="auto"/>
+        <w:jc w:val="both"/>
+        <w:rPr>
+          <w:rFonts w:ascii="Arial" w:hAnsi="Arial" w:cs="Arial"/>
+          <w:sz w:val="24"/>
+        </w:rPr>
+      </w:pPr>
+    </w:p>
+    <w:p>
+      <w:pPr>
+        <w:spacing w:line="360" w:lineRule="auto"/>
+        <w:jc w:val="both"/>
+        <w:rPr>
+          <w:rFonts w:ascii="Arial" w:hAnsi="Arial" w:cs="Arial"/>
+          <w:sz w:val="24"/>
+        </w:rPr>
+      </w:pPr>
+    </w:p>
+    <w:p>
+      <w:pPr>
+        <w:spacing w:line="360" w:lineRule="auto"/>
+        <w:jc w:val="both"/>
+        <w:rPr>
+          <w:rFonts w:ascii="Arial" w:hAnsi="Arial" w:cs="Arial"/>
+          <w:sz w:val="24"/>
+        </w:rPr>
+      </w:pPr>
+    </w:p>
+    <w:p>
+      <w:pPr>
+        <w:spacing w:line="360" w:lineRule="auto"/>
+        <w:jc w:val="both"/>
+        <w:rPr>
+          <w:rFonts w:ascii="Arial" w:hAnsi="Arial" w:cs="Arial"/>
+          <w:sz w:val="24"/>
+        </w:rPr>
+      </w:pPr>
+    </w:p>
+    <w:p>
+      <w:pPr>
+        <w:spacing w:line="360" w:lineRule="auto"/>
+        <w:jc w:val="both"/>
+        <w:rPr>
+          <w:rFonts w:ascii="Arial" w:hAnsi="Arial" w:cs="Arial"/>
+          <w:sz w:val="24"/>
+        </w:rPr>
+      </w:pPr>
+    </w:p>
+    <w:p>
+      <w:pPr>
+        <w:spacing w:line="360" w:lineRule="auto"/>
+        <w:jc w:val="both"/>
+        <w:rPr>
+          <w:rFonts w:ascii="Arial" w:hAnsi="Arial" w:cs="Arial"/>
+          <w:sz w:val="24"/>
+        </w:rPr>
+      </w:pPr>
+    </w:p>
+    <w:p>
+      <w:pPr>
+        <w:spacing w:line="360" w:lineRule="auto"/>
+        <w:jc w:val="both"/>
+        <w:rPr>
+          <w:rFonts w:ascii="Arial" w:hAnsi="Arial" w:cs="Arial"/>
+          <w:sz w:val="24"/>
+        </w:rPr>
+      </w:pPr>
+    </w:p>
+    <w:p>
+      <w:pPr>
+        <w:spacing w:line="360" w:lineRule="auto"/>
+        <w:jc w:val="both"/>
+        <w:rPr>
+          <w:rFonts w:ascii="Arial" w:hAnsi="Arial" w:cs="Arial"/>
+          <w:sz w:val="24"/>
+        </w:rPr>
+      </w:pPr>
+    </w:p>
+    <w:p>
+      <w:pPr>
+        <w:spacing w:line="360" w:lineRule="auto"/>
+        <w:jc w:val="both"/>
+        <w:rPr>
+          <w:rFonts w:ascii="Arial" w:hAnsi="Arial" w:cs="Arial"/>
+          <w:sz w:val="24"/>
+        </w:rPr>
+      </w:pPr>
+    </w:p>
+    <w:p>
+      <w:pPr>
+        <w:spacing w:line="360" w:lineRule="auto"/>
+        <w:jc w:val="both"/>
+        <w:rPr>
+          <w:rFonts w:ascii="Arial" w:hAnsi="Arial" w:cs="Arial"/>
+          <w:sz w:val="24"/>
+        </w:rPr>
+      </w:pPr>
+    </w:p>
+    <w:p>
+      <w:pPr>
+        <w:spacing w:line="360" w:lineRule="auto"/>
+        <w:jc w:val="both"/>
+        <w:rPr>
+          <w:rFonts w:ascii="Arial" w:hAnsi="Arial" w:cs="Arial"/>
+          <w:sz w:val="24"/>
+        </w:rPr>
+      </w:pPr>
+    </w:p>
+    <w:p>
+      <w:pPr>
+        <w:spacing w:line="360" w:lineRule="auto"/>
+        <w:jc w:val="both"/>
+        <w:rPr>
+          <w:rFonts w:ascii="Arial" w:hAnsi="Arial" w:cs="Arial"/>
+          <w:sz w:val="24"/>
+        </w:rPr>
+      </w:pPr>
+    </w:p>
+    <w:p>
+      <w:pPr>
+        <w:spacing w:line="360" w:lineRule="auto"/>
+        <w:jc w:val="both"/>
+        <w:rPr>
+          <w:rFonts w:ascii="Arial" w:hAnsi="Arial" w:cs="Arial"/>
+          <w:sz w:val="24"/>
+        </w:rPr>
+      </w:pPr>
+    </w:p>
+    <w:p>
+      <w:pPr>
+        <w:spacing w:line="360" w:lineRule="auto"/>
+        <w:jc w:val="both"/>
+        <w:rPr>
+          <w:rFonts w:ascii="Arial" w:hAnsi="Arial" w:cs="Arial"/>
+          <w:sz w:val="24"/>
+        </w:rPr>
+      </w:pPr>
+    </w:p>
+    <w:p>
+      <w:pPr>
+        <w:spacing w:line="240" w:lineRule="auto"/>
+        <w:jc w:val="center"/>
+        <w:rPr>
+          <w:rFonts w:ascii="Arial" w:hAnsi="Arial" w:cs="Arial"/>
+          <w:b/>
+          <w:sz w:val="24"/>
+        </w:rPr>
+      </w:pPr>
+      <w:r>
+        <w:rPr>
+          <w:rFonts w:ascii="Arial" w:hAnsi="Arial" w:cs="Arial"/>
+          <w:b/>
+          <w:sz w:val="24"/>
+        </w:rPr>
+        <w:t>Módulo - 3</w:t>
+      </w:r>
+    </w:p>
+    <w:p>
+      <w:pPr>
+        <w:spacing w:line="240" w:lineRule="auto"/>
+        <w:jc w:val="center"/>
+        <w:rPr>
+          <w:rFonts w:ascii="Arial" w:hAnsi="Arial" w:cs="Arial"/>
+          <w:b/>
+          <w:sz w:val="24"/>
+        </w:rPr>
+      </w:pPr>
+      <w:r>
+        <w:rPr>
+          <w:rFonts w:ascii="Arial" w:hAnsi="Arial" w:cs="Arial"/>
+          <w:b/>
+          <w:sz w:val="24"/>
+        </w:rPr>
+        <w:t>Infraestrutura Global e Confiabilidade</w:t>
+      </w:r>
+    </w:p>
+    <w:p>
+      <w:pPr>
+        <w:spacing w:line="360" w:lineRule="auto"/>
+        <w:jc w:val="both"/>
+        <w:rPr>
+          <w:rFonts w:ascii="Arial" w:hAnsi="Arial" w:cs="Arial"/>
+          <w:sz w:val="24"/>
+        </w:rPr>
+      </w:pPr>
+    </w:p>
+    <w:p>
+      <w:pPr>
+        <w:spacing w:line="360" w:lineRule="auto"/>
+        <w:jc w:val="both"/>
+        <w:rPr>
+          <w:rFonts w:ascii="Arial" w:hAnsi="Arial" w:cs="Arial"/>
+          <w:sz w:val="24"/>
+        </w:rPr>
+      </w:pPr>
+    </w:p>
+    <w:p>
+      <w:pPr>
+        <w:spacing w:line="360" w:lineRule="auto"/>
+        <w:jc w:val="both"/>
+        <w:rPr>
+          <w:rFonts w:ascii="Arial" w:hAnsi="Arial" w:cs="Arial"/>
+          <w:sz w:val="24"/>
+        </w:rPr>
+      </w:pPr>
+    </w:p>
+    <w:p>
+      <w:pPr>
+        <w:spacing w:line="360" w:lineRule="auto"/>
+        <w:jc w:val="both"/>
+        <w:rPr>
+          <w:rFonts w:ascii="Arial" w:hAnsi="Arial" w:cs="Arial"/>
+          <w:sz w:val="24"/>
+        </w:rPr>
+      </w:pPr>
+    </w:p>
+    <w:p>
+      <w:pPr>
+        <w:spacing w:line="360" w:lineRule="auto"/>
+        <w:jc w:val="both"/>
+        <w:rPr>
+          <w:rFonts w:ascii="Arial" w:hAnsi="Arial" w:cs="Arial"/>
+          <w:sz w:val="24"/>
+        </w:rPr>
+      </w:pPr>
+    </w:p>
+    <w:p>
+      <w:pPr>
+        <w:spacing w:line="360" w:lineRule="auto"/>
+        <w:jc w:val="both"/>
+        <w:rPr>
+          <w:rFonts w:ascii="Arial" w:hAnsi="Arial" w:cs="Arial"/>
+          <w:sz w:val="24"/>
+        </w:rPr>
+      </w:pPr>
+    </w:p>
+    <w:p>
+      <w:pPr>
+        <w:spacing w:line="360" w:lineRule="auto"/>
+        <w:jc w:val="both"/>
+        <w:rPr>
+          <w:rFonts w:ascii="Arial" w:hAnsi="Arial" w:cs="Arial"/>
+          <w:sz w:val="24"/>
+        </w:rPr>
+      </w:pPr>
+    </w:p>
+    <w:p>
+      <w:pPr>
+        <w:spacing w:line="360" w:lineRule="auto"/>
+        <w:jc w:val="both"/>
+        <w:rPr>
+          <w:rFonts w:ascii="Arial" w:hAnsi="Arial" w:cs="Arial"/>
+          <w:sz w:val="24"/>
+        </w:rPr>
+      </w:pPr>
+    </w:p>
+    <w:p>
+      <w:pPr>
+        <w:spacing w:line="360" w:lineRule="auto"/>
+        <w:jc w:val="both"/>
+        <w:rPr>
+          <w:rFonts w:ascii="Arial" w:hAnsi="Arial" w:cs="Arial"/>
+          <w:sz w:val="24"/>
+        </w:rPr>
+      </w:pPr>
+    </w:p>
+    <w:p>
+      <w:pPr>
+        <w:spacing w:line="360" w:lineRule="auto"/>
+        <w:jc w:val="both"/>
+        <w:rPr>
+          <w:rFonts w:ascii="Arial" w:hAnsi="Arial" w:cs="Arial"/>
+          <w:sz w:val="24"/>
+        </w:rPr>
+      </w:pPr>
+    </w:p>
+    <w:p>
+      <w:pPr>
+        <w:spacing w:line="360" w:lineRule="auto"/>
+        <w:jc w:val="both"/>
+        <w:rPr>
+          <w:rFonts w:ascii="Arial" w:hAnsi="Arial" w:cs="Arial"/>
+          <w:sz w:val="24"/>
+          <w:u w:val="single"/>
+        </w:rPr>
+      </w:pPr>
+      <w:r>
+        <w:rPr>
+          <w:rFonts w:ascii="Arial" w:hAnsi="Arial" w:cs="Arial"/>
+          <w:sz w:val="24"/>
+          <w:u w:val="single"/>
+        </w:rPr>
+        <w:lastRenderedPageBreak/>
+        <w:t>Objetivos de aprendizado:</w:t>
+      </w:r>
+    </w:p>
+    <w:p>
+      <w:pPr>
+        <w:spacing w:line="360" w:lineRule="auto"/>
+        <w:jc w:val="both"/>
+        <w:rPr>
+          <w:rFonts w:ascii="Arial" w:hAnsi="Arial" w:cs="Arial"/>
+          <w:sz w:val="24"/>
+        </w:rPr>
+      </w:pPr>
+      <w:r>
+        <w:rPr>
+          <w:rFonts w:ascii="Arial" w:hAnsi="Arial" w:cs="Arial"/>
+          <w:sz w:val="24"/>
+        </w:rPr>
+        <w:t>- Resumir os benefícios da infraestrutura global AWS;</w:t>
+      </w:r>
+    </w:p>
+    <w:p>
+      <w:pPr>
+        <w:spacing w:line="360" w:lineRule="auto"/>
+        <w:jc w:val="both"/>
+        <w:rPr>
+          <w:rFonts w:ascii="Arial" w:hAnsi="Arial" w:cs="Arial"/>
+          <w:sz w:val="24"/>
+        </w:rPr>
+      </w:pPr>
+      <w:r>
+        <w:rPr>
+          <w:rFonts w:ascii="Arial" w:hAnsi="Arial" w:cs="Arial"/>
+          <w:sz w:val="24"/>
+        </w:rPr>
+        <w:t>- Descrever o conceito básico de zonas e disponibilidade;</w:t>
+      </w:r>
+    </w:p>
+    <w:p>
+      <w:pPr>
+        <w:spacing w:line="360" w:lineRule="auto"/>
+        <w:jc w:val="both"/>
+        <w:rPr>
+          <w:rFonts w:ascii="Arial" w:hAnsi="Arial" w:cs="Arial"/>
+          <w:sz w:val="24"/>
+        </w:rPr>
+      </w:pPr>
+      <w:r>
+        <w:rPr>
+          <w:rFonts w:ascii="Arial" w:hAnsi="Arial" w:cs="Arial"/>
+          <w:sz w:val="24"/>
+        </w:rPr>
+        <w:t xml:space="preserve">- Descrever os benefícios do </w:t>
+      </w:r>
+      <w:proofErr w:type="spellStart"/>
+      <w:r>
+        <w:rPr>
+          <w:rFonts w:ascii="Arial" w:hAnsi="Arial" w:cs="Arial"/>
+          <w:sz w:val="24"/>
+        </w:rPr>
+        <w:t>Amazon</w:t>
+      </w:r>
+      <w:proofErr w:type="spellEnd"/>
+      <w:r>
+        <w:rPr>
+          <w:rFonts w:ascii="Arial" w:hAnsi="Arial" w:cs="Arial"/>
+          <w:sz w:val="24"/>
+        </w:rPr>
+        <w:t xml:space="preserve"> </w:t>
+      </w:r>
+      <w:proofErr w:type="spellStart"/>
+      <w:proofErr w:type="gramStart"/>
+      <w:r>
+        <w:rPr>
+          <w:rFonts w:ascii="Arial" w:hAnsi="Arial" w:cs="Arial"/>
+          <w:sz w:val="24"/>
+        </w:rPr>
+        <w:t>CloudFront</w:t>
+      </w:r>
+      <w:proofErr w:type="spellEnd"/>
+      <w:proofErr w:type="gramEnd"/>
+      <w:r>
+        <w:rPr>
+          <w:rFonts w:ascii="Arial" w:hAnsi="Arial" w:cs="Arial"/>
+          <w:sz w:val="24"/>
+        </w:rPr>
+        <w:t xml:space="preserve"> e dos locais de borda;</w:t>
+      </w:r>
+    </w:p>
+    <w:p>
+      <w:pPr>
+        <w:spacing w:line="360" w:lineRule="auto"/>
+        <w:jc w:val="both"/>
+        <w:rPr>
+          <w:rFonts w:ascii="Arial" w:hAnsi="Arial" w:cs="Arial"/>
+          <w:sz w:val="24"/>
+        </w:rPr>
+      </w:pPr>
+      <w:r>
+        <w:rPr>
+          <w:rFonts w:ascii="Arial" w:hAnsi="Arial" w:cs="Arial"/>
+          <w:sz w:val="24"/>
+        </w:rPr>
+        <w:t>- Comparar métodos diferentes de provisionamento de serviços AWS.</w:t>
+      </w:r>
+    </w:p>
+    <w:p>
+      <w:pPr>
+        <w:spacing w:line="360" w:lineRule="auto"/>
+        <w:jc w:val="both"/>
+        <w:rPr>
+          <w:rFonts w:ascii="Arial" w:hAnsi="Arial" w:cs="Arial"/>
+          <w:sz w:val="24"/>
+        </w:rPr>
+      </w:pPr>
+    </w:p>
+    <w:p>
+      <w:pPr>
+        <w:spacing w:line="360" w:lineRule="auto"/>
+        <w:jc w:val="both"/>
+        <w:rPr>
+          <w:rFonts w:ascii="Arial" w:hAnsi="Arial" w:cs="Arial"/>
+          <w:sz w:val="24"/>
+        </w:rPr>
+      </w:pPr>
+      <w:r>
+        <w:rPr>
+          <w:rFonts w:ascii="Arial" w:hAnsi="Arial" w:cs="Arial"/>
+          <w:sz w:val="24"/>
+        </w:rPr>
+        <w:t>Alta disponibilidade é a distribuição d</w:t>
+      </w:r>
+      <w:r>
+        <w:rPr>
+          <w:rFonts w:ascii="Arial" w:hAnsi="Arial" w:cs="Arial"/>
+          <w:sz w:val="24"/>
+        </w:rPr>
+        <w:t>e</w:t>
+      </w:r>
+      <w:r>
+        <w:rPr>
+          <w:rFonts w:ascii="Arial" w:hAnsi="Arial" w:cs="Arial"/>
+          <w:sz w:val="24"/>
+        </w:rPr>
+        <w:t xml:space="preserve"> </w:t>
+      </w:r>
+      <w:r>
+        <w:rPr>
+          <w:rFonts w:ascii="Arial" w:hAnsi="Arial" w:cs="Arial"/>
+          <w:sz w:val="24"/>
+        </w:rPr>
+        <w:t>infraestrutura da</w:t>
+      </w:r>
+      <w:r>
+        <w:rPr>
+          <w:rFonts w:ascii="Arial" w:hAnsi="Arial" w:cs="Arial"/>
+          <w:sz w:val="24"/>
+        </w:rPr>
+        <w:t xml:space="preserve"> AWS em vários lugares</w:t>
+      </w:r>
+      <w:r>
+        <w:rPr>
+          <w:rFonts w:ascii="Arial" w:hAnsi="Arial" w:cs="Arial"/>
+          <w:sz w:val="24"/>
+        </w:rPr>
+        <w:t xml:space="preserve"> chamados de regiões</w:t>
+      </w:r>
+      <w:r>
+        <w:rPr>
+          <w:rFonts w:ascii="Arial" w:hAnsi="Arial" w:cs="Arial"/>
+          <w:sz w:val="24"/>
+        </w:rPr>
+        <w:t xml:space="preserve"> para facilitar o acesso </w:t>
+      </w:r>
+      <w:r>
+        <w:rPr>
+          <w:rFonts w:ascii="Arial" w:hAnsi="Arial" w:cs="Arial"/>
+          <w:sz w:val="24"/>
+        </w:rPr>
+        <w:t>aos</w:t>
+      </w:r>
+      <w:r>
+        <w:rPr>
+          <w:rFonts w:ascii="Arial" w:hAnsi="Arial" w:cs="Arial"/>
+          <w:sz w:val="24"/>
+        </w:rPr>
+        <w:t xml:space="preserve"> usuários.</w:t>
+      </w:r>
+      <w:r>
+        <w:rPr>
+          <w:rFonts w:ascii="Arial" w:hAnsi="Arial" w:cs="Arial"/>
+          <w:sz w:val="24"/>
+        </w:rPr>
+        <w:t xml:space="preserve"> A AWS preparou uma infraestrutura global altamente disponível (colocando unidades em várias regiões) para evitar possíveis problemas pros clientes.</w:t>
+      </w:r>
+    </w:p>
+    <w:p>
+      <w:pPr>
+        <w:spacing w:line="360" w:lineRule="auto"/>
+        <w:jc w:val="both"/>
+        <w:rPr>
+          <w:rFonts w:ascii="Arial" w:hAnsi="Arial" w:cs="Arial"/>
+          <w:sz w:val="24"/>
+        </w:rPr>
+      </w:pPr>
+      <w:r>
+        <w:rPr>
+          <w:rFonts w:ascii="Arial" w:hAnsi="Arial" w:cs="Arial"/>
+          <w:sz w:val="24"/>
+        </w:rPr>
+        <w:t xml:space="preserve">Os pontos relacionados ao negócio que o cliente AWS deve levar em consideração ao escolher uma região são: conformidade, proximidade, disponibilidade dos </w:t>
+      </w:r>
+      <w:r>
+        <w:rPr>
+          <w:rFonts w:ascii="Arial" w:hAnsi="Arial" w:cs="Arial"/>
+          <w:sz w:val="24"/>
+        </w:rPr>
+        <w:t>s</w:t>
+      </w:r>
+      <w:r>
+        <w:rPr>
+          <w:rFonts w:ascii="Arial" w:hAnsi="Arial" w:cs="Arial"/>
+          <w:sz w:val="24"/>
+        </w:rPr>
+        <w:t>erviços</w:t>
+      </w:r>
+      <w:r>
+        <w:rPr>
+          <w:rFonts w:ascii="Arial" w:hAnsi="Arial" w:cs="Arial"/>
+          <w:sz w:val="24"/>
+        </w:rPr>
+        <w:t xml:space="preserve"> e definição de preço.</w:t>
+      </w:r>
+    </w:p>
+    <w:p>
+      <w:pPr>
+        <w:spacing w:line="360" w:lineRule="auto"/>
+        <w:jc w:val="both"/>
+        <w:rPr>
+          <w:rFonts w:ascii="Arial" w:hAnsi="Arial" w:cs="Arial"/>
+          <w:sz w:val="24"/>
+        </w:rPr>
+      </w:pPr>
+    </w:p>
+    <w:p>
+      <w:pPr>
+        <w:spacing w:line="360" w:lineRule="auto"/>
+        <w:jc w:val="both"/>
+        <w:rPr>
+          <w:rFonts w:ascii="Arial" w:hAnsi="Arial" w:cs="Arial"/>
+          <w:sz w:val="24"/>
+        </w:rPr>
+      </w:pPr>
+      <w:proofErr w:type="spellStart"/>
+      <w:r>
+        <w:rPr>
+          <w:rFonts w:ascii="Arial" w:hAnsi="Arial" w:cs="Arial"/>
+          <w:b/>
+          <w:sz w:val="24"/>
+        </w:rPr>
+        <w:t>Amazon</w:t>
+      </w:r>
+      <w:proofErr w:type="spellEnd"/>
+      <w:r>
+        <w:rPr>
+          <w:rFonts w:ascii="Arial" w:hAnsi="Arial" w:cs="Arial"/>
+          <w:b/>
+          <w:sz w:val="24"/>
+        </w:rPr>
+        <w:t xml:space="preserve"> </w:t>
+      </w:r>
+      <w:proofErr w:type="spellStart"/>
+      <w:r>
+        <w:rPr>
+          <w:rFonts w:ascii="Arial" w:hAnsi="Arial" w:cs="Arial"/>
+          <w:b/>
+          <w:sz w:val="24"/>
+        </w:rPr>
+        <w:t>Braket</w:t>
+      </w:r>
+      <w:proofErr w:type="spellEnd"/>
+      <w:r>
+        <w:rPr>
+          <w:rFonts w:ascii="Arial" w:hAnsi="Arial" w:cs="Arial"/>
+          <w:sz w:val="24"/>
+        </w:rPr>
+        <w:t xml:space="preserve"> é a plataforma de computação quântica da AWS.</w:t>
       </w:r>
       <w:bookmarkStart w:id="0" w:name="_GoBack"/>
       <w:bookmarkEnd w:id="0"/>
-      <w:r>
-        <w:rPr>
-          <w:rFonts w:ascii="Arial" w:hAnsi="Arial" w:cs="Arial"/>
-          <w:sz w:val="24"/>
-        </w:rPr>
-        <w:t>”</w:t>
-      </w:r>
-      <w:r>
-        <w:rPr>
-          <w:rFonts w:ascii="Arial" w:hAnsi="Arial" w:cs="Arial"/>
-          <w:sz w:val="24"/>
-        </w:rPr>
-        <w:t xml:space="preserve">). Um serviço AWS para computação sem servidor é o </w:t>
-      </w:r>
-      <w:r>
-        <w:rPr>
-          <w:rFonts w:ascii="Arial" w:hAnsi="Arial" w:cs="Arial"/>
-          <w:b/>
-          <w:sz w:val="24"/>
-        </w:rPr>
-        <w:t>AWS Lambda</w:t>
-      </w:r>
-      <w:r>
-        <w:rPr>
-          <w:rFonts w:ascii="Arial" w:hAnsi="Arial" w:cs="Arial"/>
-          <w:sz w:val="24"/>
-        </w:rPr>
-        <w:t>.</w:t>
-      </w:r>
-    </w:p>
-    <w:p>
-      <w:pPr>
-        <w:spacing w:line="360" w:lineRule="auto"/>
-        <w:jc w:val="both"/>
-        <w:rPr>
-          <w:rFonts w:ascii="Arial" w:hAnsi="Arial" w:cs="Arial"/>
-          <w:sz w:val="24"/>
-        </w:rPr>
-      </w:pPr>
-      <w:r>
-        <w:rPr>
-          <w:rFonts w:ascii="Arial" w:hAnsi="Arial" w:cs="Arial"/>
-          <w:b/>
-          <w:sz w:val="24"/>
-        </w:rPr>
-        <w:t>AWS Lambda</w:t>
-      </w:r>
-      <w:r>
-        <w:rPr>
-          <w:rFonts w:ascii="Arial" w:hAnsi="Arial" w:cs="Arial"/>
-          <w:sz w:val="24"/>
-        </w:rPr>
-        <w:t xml:space="preserve"> é um serviço AWS que permite a execução de códigos sem a necessidade de provisionar ou gerenciar servidores.</w:t>
-      </w:r>
-    </w:p>
-    <w:p>
-      <w:pPr>
-        <w:spacing w:line="360" w:lineRule="auto"/>
-        <w:jc w:val="both"/>
-        <w:rPr>
-          <w:rFonts w:ascii="Arial" w:hAnsi="Arial" w:cs="Arial"/>
-          <w:sz w:val="24"/>
-        </w:rPr>
-      </w:pPr>
     </w:p>
     <w:sectPr>
       <w:pgSz w:w="11906" w:h="16838"/>

</xml_diff>